<commit_message>
Solved Week 3 Ex 01 Permuting the arrays
</commit_message>
<xml_diff>
--- a/src/main/java/Java8Features/Java8Features.docx
+++ b/src/main/java/Java8Features/Java8Features.docx
@@ -4281,6 +4281,555 @@
         </w:rPr>
       </w:pPr>
     </w:p>
+    <w:p>
+      <w:pPr>
+        <w:rPr>
+          <w:rFonts w:ascii="Arial" w:hAnsi="Arial" w:cs="Arial"/>
+          <w:sz w:val="22"/>
+          <w:szCs w:val="22"/>
+        </w:rPr>
+      </w:pPr>
+    </w:p>
+    <w:p>
+      <w:pPr>
+        <w:rPr>
+          <w:rFonts w:ascii="Arial" w:hAnsi="Arial" w:cs="Arial"/>
+          <w:sz w:val="22"/>
+          <w:szCs w:val="22"/>
+        </w:rPr>
+      </w:pPr>
+      <w:r>
+        <w:rPr>
+          <w:rFonts w:ascii="Arial" w:hAnsi="Arial" w:cs="Arial"/>
+          <w:sz w:val="22"/>
+          <w:szCs w:val="22"/>
+          <w:highlight w:val="yellow"/>
+        </w:rPr>
+        <w:t xml:space="preserve">[1.3.1] Method Reference OR Double Colon operator </w:t>
+      </w:r>
+      <w:proofErr w:type="gramStart"/>
+      <w:r>
+        <w:rPr>
+          <w:rFonts w:ascii="Arial" w:hAnsi="Arial" w:cs="Arial"/>
+          <w:sz w:val="22"/>
+          <w:szCs w:val="22"/>
+          <w:highlight w:val="yellow"/>
+        </w:rPr>
+        <w:t>“ :</w:t>
+      </w:r>
+      <w:proofErr w:type="gramEnd"/>
+      <w:r>
+        <w:rPr>
+          <w:rFonts w:ascii="Arial" w:hAnsi="Arial" w:cs="Arial"/>
+          <w:sz w:val="22"/>
+          <w:szCs w:val="22"/>
+          <w:highlight w:val="yellow"/>
+        </w:rPr>
+        <w:t>: ”</w:t>
+      </w:r>
+    </w:p>
+    <w:p>
+      <w:pPr>
+        <w:pStyle w:val="ListParagraph"/>
+        <w:numPr>
+          <w:ilvl w:val="0"/>
+          <w:numId w:val="10"/>
+        </w:numPr>
+        <w:rPr>
+          <w:rFonts w:ascii="Arial" w:hAnsi="Arial" w:cs="Arial"/>
+          <w:sz w:val="22"/>
+          <w:szCs w:val="22"/>
+        </w:rPr>
+      </w:pPr>
+      <w:r>
+        <w:rPr>
+          <w:rFonts w:ascii="Arial" w:hAnsi="Arial" w:cs="Arial"/>
+          <w:sz w:val="22"/>
+          <w:szCs w:val="22"/>
+        </w:rPr>
+        <w:t xml:space="preserve">Another way to sort the collection is by using the Method Reference function. </w:t>
+      </w:r>
+    </w:p>
+    <w:p>
+      <w:pPr>
+        <w:pStyle w:val="HTMLPreformatted"/>
+        <w:numPr>
+          <w:ilvl w:val="0"/>
+          <w:numId w:val="10"/>
+        </w:numPr>
+        <w:shd w:val="clear" w:color="auto" w:fill="2B2B2B"/>
+        <w:rPr>
+          <w:color w:val="A9B7C6"/>
+          <w:sz w:val="21"/>
+          <w:szCs w:val="21"/>
+        </w:rPr>
+      </w:pPr>
+      <w:r>
+        <w:rPr>
+          <w:color w:val="808080"/>
+          <w:sz w:val="21"/>
+          <w:szCs w:val="21"/>
+        </w:rPr>
+        <w:lastRenderedPageBreak/>
+        <w:t xml:space="preserve">//METHOD 3: Method reference (Double </w:t>
+      </w:r>
+      <w:proofErr w:type="gramStart"/>
+      <w:r>
+        <w:rPr>
+          <w:color w:val="808080"/>
+          <w:sz w:val="21"/>
+          <w:szCs w:val="21"/>
+        </w:rPr>
+        <w:t>colon :</w:t>
+      </w:r>
+      <w:proofErr w:type="gramEnd"/>
+      <w:r>
+        <w:rPr>
+          <w:color w:val="808080"/>
+          <w:sz w:val="21"/>
+          <w:szCs w:val="21"/>
+        </w:rPr>
+        <w:t>: )</w:t>
+      </w:r>
+      <w:r>
+        <w:rPr>
+          <w:color w:val="808080"/>
+          <w:sz w:val="21"/>
+          <w:szCs w:val="21"/>
+        </w:rPr>
+        <w:br/>
+      </w:r>
+      <w:proofErr w:type="spellStart"/>
+      <w:r>
+        <w:rPr>
+          <w:color w:val="A9B7C6"/>
+          <w:sz w:val="21"/>
+          <w:szCs w:val="21"/>
+        </w:rPr>
+        <w:t>Collections.</w:t>
+      </w:r>
+      <w:r>
+        <w:rPr>
+          <w:i/>
+          <w:iCs/>
+          <w:color w:val="A9B7C6"/>
+          <w:sz w:val="21"/>
+          <w:szCs w:val="21"/>
+        </w:rPr>
+        <w:t>sort</w:t>
+      </w:r>
+      <w:proofErr w:type="spellEnd"/>
+      <w:r>
+        <w:rPr>
+          <w:color w:val="A9B7C6"/>
+          <w:sz w:val="21"/>
+          <w:szCs w:val="21"/>
+        </w:rPr>
+        <w:t>(</w:t>
+      </w:r>
+      <w:proofErr w:type="spellStart"/>
+      <w:r>
+        <w:rPr>
+          <w:color w:val="A9B7C6"/>
+          <w:sz w:val="21"/>
+          <w:szCs w:val="21"/>
+        </w:rPr>
+        <w:t>employeeCollectionList</w:t>
+      </w:r>
+      <w:proofErr w:type="spellEnd"/>
+      <w:r>
+        <w:rPr>
+          <w:color w:val="CC7832"/>
+          <w:sz w:val="21"/>
+          <w:szCs w:val="21"/>
+        </w:rPr>
+        <w:t xml:space="preserve">, </w:t>
+      </w:r>
+      <w:proofErr w:type="spellStart"/>
+      <w:r>
+        <w:rPr>
+          <w:color w:val="A9B7C6"/>
+          <w:sz w:val="21"/>
+          <w:szCs w:val="21"/>
+        </w:rPr>
+        <w:t>Comparator.</w:t>
+      </w:r>
+      <w:r>
+        <w:rPr>
+          <w:i/>
+          <w:iCs/>
+          <w:color w:val="A9B7C6"/>
+          <w:sz w:val="21"/>
+          <w:szCs w:val="21"/>
+        </w:rPr>
+        <w:t>comparing</w:t>
+      </w:r>
+      <w:proofErr w:type="spellEnd"/>
+      <w:r>
+        <w:rPr>
+          <w:color w:val="A9B7C6"/>
+          <w:sz w:val="21"/>
+          <w:szCs w:val="21"/>
+        </w:rPr>
+        <w:t>(</w:t>
+      </w:r>
+      <w:proofErr w:type="spellStart"/>
+      <w:r>
+        <w:rPr>
+          <w:color w:val="A9B7C6"/>
+          <w:sz w:val="21"/>
+          <w:szCs w:val="21"/>
+        </w:rPr>
+        <w:t>EmployeeCollection</w:t>
+      </w:r>
+      <w:proofErr w:type="spellEnd"/>
+      <w:r>
+        <w:rPr>
+          <w:color w:val="A9B7C6"/>
+          <w:sz w:val="21"/>
+          <w:szCs w:val="21"/>
+        </w:rPr>
+        <w:t>::</w:t>
+      </w:r>
+      <w:proofErr w:type="spellStart"/>
+      <w:r>
+        <w:rPr>
+          <w:color w:val="A9B7C6"/>
+          <w:sz w:val="21"/>
+          <w:szCs w:val="21"/>
+        </w:rPr>
+        <w:t>getEmpSalary</w:t>
+      </w:r>
+      <w:proofErr w:type="spellEnd"/>
+      <w:r>
+        <w:rPr>
+          <w:color w:val="A9B7C6"/>
+          <w:sz w:val="21"/>
+          <w:szCs w:val="21"/>
+        </w:rPr>
+        <w:t>))</w:t>
+      </w:r>
+      <w:r>
+        <w:rPr>
+          <w:color w:val="CC7832"/>
+          <w:sz w:val="21"/>
+          <w:szCs w:val="21"/>
+        </w:rPr>
+        <w:t>;</w:t>
+      </w:r>
+      <w:r>
+        <w:rPr>
+          <w:color w:val="CC7832"/>
+          <w:sz w:val="21"/>
+          <w:szCs w:val="21"/>
+        </w:rPr>
+        <w:br/>
+      </w:r>
+      <w:r>
+        <w:rPr>
+          <w:color w:val="CC7832"/>
+          <w:sz w:val="21"/>
+          <w:szCs w:val="21"/>
+        </w:rPr>
+        <w:br/>
+      </w:r>
+      <w:proofErr w:type="spellStart"/>
+      <w:r>
+        <w:rPr>
+          <w:color w:val="A9B7C6"/>
+          <w:sz w:val="21"/>
+          <w:szCs w:val="21"/>
+        </w:rPr>
+        <w:t>System.</w:t>
+      </w:r>
+      <w:r>
+        <w:rPr>
+          <w:i/>
+          <w:iCs/>
+          <w:color w:val="9876AA"/>
+          <w:sz w:val="21"/>
+          <w:szCs w:val="21"/>
+        </w:rPr>
+        <w:t>out</w:t>
+      </w:r>
+      <w:r>
+        <w:rPr>
+          <w:color w:val="A9B7C6"/>
+          <w:sz w:val="21"/>
+          <w:szCs w:val="21"/>
+        </w:rPr>
+        <w:t>.println</w:t>
+      </w:r>
+      <w:proofErr w:type="spellEnd"/>
+      <w:r>
+        <w:rPr>
+          <w:color w:val="A9B7C6"/>
+          <w:sz w:val="21"/>
+          <w:szCs w:val="21"/>
+        </w:rPr>
+        <w:t>(</w:t>
+      </w:r>
+      <w:r>
+        <w:rPr>
+          <w:color w:val="6A8759"/>
+          <w:sz w:val="21"/>
+          <w:szCs w:val="21"/>
+        </w:rPr>
+        <w:t>"Sorted Collection by Method Reference OR Double Colon operator !!!!"</w:t>
+      </w:r>
+      <w:r>
+        <w:rPr>
+          <w:color w:val="A9B7C6"/>
+          <w:sz w:val="21"/>
+          <w:szCs w:val="21"/>
+        </w:rPr>
+        <w:t>)</w:t>
+      </w:r>
+      <w:r>
+        <w:rPr>
+          <w:color w:val="CC7832"/>
+          <w:sz w:val="21"/>
+          <w:szCs w:val="21"/>
+        </w:rPr>
+        <w:t>;</w:t>
+      </w:r>
+      <w:r>
+        <w:rPr>
+          <w:color w:val="CC7832"/>
+          <w:sz w:val="21"/>
+          <w:szCs w:val="21"/>
+        </w:rPr>
+        <w:br/>
+      </w:r>
+      <w:proofErr w:type="spellStart"/>
+      <w:r>
+        <w:rPr>
+          <w:color w:val="A9B7C6"/>
+          <w:sz w:val="21"/>
+          <w:szCs w:val="21"/>
+        </w:rPr>
+        <w:t>System.</w:t>
+      </w:r>
+      <w:r>
+        <w:rPr>
+          <w:i/>
+          <w:iCs/>
+          <w:color w:val="9876AA"/>
+          <w:sz w:val="21"/>
+          <w:szCs w:val="21"/>
+        </w:rPr>
+        <w:t>out</w:t>
+      </w:r>
+      <w:r>
+        <w:rPr>
+          <w:color w:val="A9B7C6"/>
+          <w:sz w:val="21"/>
+          <w:szCs w:val="21"/>
+        </w:rPr>
+        <w:t>.println</w:t>
+      </w:r>
+      <w:proofErr w:type="spellEnd"/>
+      <w:r>
+        <w:rPr>
+          <w:color w:val="A9B7C6"/>
+          <w:sz w:val="21"/>
+          <w:szCs w:val="21"/>
+        </w:rPr>
+        <w:t>(</w:t>
+      </w:r>
+      <w:proofErr w:type="spellStart"/>
+      <w:r>
+        <w:rPr>
+          <w:color w:val="A9B7C6"/>
+          <w:sz w:val="21"/>
+          <w:szCs w:val="21"/>
+        </w:rPr>
+        <w:t>employeeCollectionList</w:t>
+      </w:r>
+      <w:proofErr w:type="spellEnd"/>
+      <w:r>
+        <w:rPr>
+          <w:color w:val="A9B7C6"/>
+          <w:sz w:val="21"/>
+          <w:szCs w:val="21"/>
+        </w:rPr>
+        <w:t>)</w:t>
+      </w:r>
+      <w:r>
+        <w:rPr>
+          <w:color w:val="CC7832"/>
+          <w:sz w:val="21"/>
+          <w:szCs w:val="21"/>
+        </w:rPr>
+        <w:t>;</w:t>
+      </w:r>
+    </w:p>
+    <w:p>
+      <w:pPr>
+        <w:rPr>
+          <w:rFonts w:ascii="Arial" w:hAnsi="Arial" w:cs="Arial"/>
+          <w:sz w:val="22"/>
+          <w:szCs w:val="22"/>
+        </w:rPr>
+      </w:pPr>
+    </w:p>
+    <w:p>
+      <w:pPr>
+        <w:rPr>
+          <w:rFonts w:ascii="Arial" w:hAnsi="Arial" w:cs="Arial"/>
+          <w:sz w:val="22"/>
+          <w:szCs w:val="22"/>
+        </w:rPr>
+      </w:pPr>
+      <w:r>
+        <w:rPr>
+          <w:rFonts w:ascii="Arial" w:hAnsi="Arial" w:cs="Arial"/>
+          <w:sz w:val="22"/>
+          <w:szCs w:val="22"/>
+        </w:rPr>
+        <w:t xml:space="preserve">Here, we need to use </w:t>
+      </w:r>
+      <w:r>
+        <w:rPr>
+          <w:rFonts w:ascii="Arial" w:hAnsi="Arial" w:cs="Arial"/>
+          <w:sz w:val="22"/>
+          <w:szCs w:val="22"/>
+          <w:highlight w:val="yellow"/>
+        </w:rPr>
+        <w:t>“</w:t>
+      </w:r>
+      <w:proofErr w:type="gramStart"/>
+      <w:r>
+        <w:rPr>
+          <w:rFonts w:ascii="Arial" w:hAnsi="Arial" w:cs="Arial"/>
+          <w:sz w:val="22"/>
+          <w:szCs w:val="22"/>
+          <w:highlight w:val="yellow"/>
+        </w:rPr>
+        <w:t>CLASSNAME</w:t>
+      </w:r>
+      <w:r>
+        <w:rPr>
+          <w:rFonts w:ascii="Arial" w:hAnsi="Arial" w:cs="Arial"/>
+          <w:sz w:val="22"/>
+          <w:szCs w:val="22"/>
+          <w:highlight w:val="yellow"/>
+        </w:rPr>
+        <w:t xml:space="preserve"> </w:t>
+      </w:r>
+      <w:r>
+        <w:rPr>
+          <w:rFonts w:ascii="Arial" w:hAnsi="Arial" w:cs="Arial"/>
+          <w:sz w:val="22"/>
+          <w:szCs w:val="22"/>
+          <w:highlight w:val="yellow"/>
+        </w:rPr>
+        <w:t>:</w:t>
+      </w:r>
+      <w:proofErr w:type="gramEnd"/>
+      <w:r>
+        <w:rPr>
+          <w:rFonts w:ascii="Arial" w:hAnsi="Arial" w:cs="Arial"/>
+          <w:sz w:val="22"/>
+          <w:szCs w:val="22"/>
+          <w:highlight w:val="yellow"/>
+        </w:rPr>
+        <w:t>: METHODNAME”</w:t>
+      </w:r>
+      <w:r>
+        <w:rPr>
+          <w:rFonts w:ascii="Arial" w:hAnsi="Arial" w:cs="Arial"/>
+          <w:sz w:val="22"/>
+          <w:szCs w:val="22"/>
+        </w:rPr>
+        <w:t xml:space="preserve"> to call the method reference. Use, </w:t>
+      </w:r>
+      <w:proofErr w:type="spellStart"/>
+      <w:r>
+        <w:rPr>
+          <w:rFonts w:ascii="Arial" w:hAnsi="Arial" w:cs="Arial"/>
+          <w:sz w:val="22"/>
+          <w:szCs w:val="22"/>
+          <w:highlight w:val="yellow"/>
+        </w:rPr>
+        <w:t>Collections.sort</w:t>
+      </w:r>
+      <w:proofErr w:type="spellEnd"/>
+      <w:r>
+        <w:rPr>
+          <w:rFonts w:ascii="Arial" w:hAnsi="Arial" w:cs="Arial"/>
+          <w:sz w:val="22"/>
+          <w:szCs w:val="22"/>
+          <w:highlight w:val="yellow"/>
+        </w:rPr>
+        <w:t xml:space="preserve">(LIST_TO_SORT, </w:t>
+      </w:r>
+      <w:proofErr w:type="gramStart"/>
+      <w:r>
+        <w:rPr>
+          <w:rFonts w:ascii="Arial" w:hAnsi="Arial" w:cs="Arial"/>
+          <w:sz w:val="22"/>
+          <w:szCs w:val="22"/>
+          <w:highlight w:val="yellow"/>
+        </w:rPr>
+        <w:t>CLASSNAME :</w:t>
+      </w:r>
+      <w:proofErr w:type="gramEnd"/>
+      <w:r>
+        <w:rPr>
+          <w:rFonts w:ascii="Arial" w:hAnsi="Arial" w:cs="Arial"/>
+          <w:sz w:val="22"/>
+          <w:szCs w:val="22"/>
+          <w:highlight w:val="yellow"/>
+        </w:rPr>
+        <w:t>: METHOD_TO_SORT_VALUES)</w:t>
+      </w:r>
+    </w:p>
+    <w:p>
+      <w:pPr>
+        <w:rPr>
+          <w:rFonts w:ascii="Arial" w:hAnsi="Arial" w:cs="Arial"/>
+          <w:sz w:val="22"/>
+          <w:szCs w:val="22"/>
+        </w:rPr>
+      </w:pPr>
+    </w:p>
+    <w:p>
+      <w:pPr>
+        <w:rPr>
+          <w:rFonts w:ascii="Arial" w:hAnsi="Arial" w:cs="Arial"/>
+          <w:sz w:val="22"/>
+          <w:szCs w:val="22"/>
+        </w:rPr>
+      </w:pPr>
+    </w:p>
+    <w:p>
+      <w:pPr>
+        <w:rPr>
+          <w:rFonts w:ascii="Arial" w:hAnsi="Arial" w:cs="Arial"/>
+          <w:sz w:val="22"/>
+          <w:szCs w:val="22"/>
+        </w:rPr>
+      </w:pPr>
+    </w:p>
+    <w:p>
+      <w:pPr>
+        <w:rPr>
+          <w:rFonts w:ascii="Arial" w:hAnsi="Arial" w:cs="Arial"/>
+          <w:sz w:val="22"/>
+          <w:szCs w:val="22"/>
+        </w:rPr>
+      </w:pPr>
+    </w:p>
+    <w:p>
+      <w:pPr>
+        <w:rPr>
+          <w:rFonts w:ascii="Arial" w:hAnsi="Arial" w:cs="Arial"/>
+          <w:sz w:val="22"/>
+          <w:szCs w:val="22"/>
+        </w:rPr>
+      </w:pPr>
+    </w:p>
     <w:sectPr>
       <w:pgSz w:w="12240" w:h="15840"/>
       <w:pgMar w:top="1440" w:right="1440" w:bottom="1440" w:left="1440" w:header="720" w:footer="720" w:gutter="0"/>
@@ -5099,6 +5648,119 @@
     </w:lvl>
   </w:abstractNum>
   <w:abstractNum w:abstractNumId="8" w15:restartNumberingAfterBreak="0">
+    <w:nsid w:val="745068F2"/>
+    <w:multiLevelType w:val="multilevel"/>
+    <w:tmpl w:val="04090021"/>
+    <w:lvl w:ilvl="0">
+      <w:start w:val="1"/>
+      <w:numFmt w:val="bullet"/>
+      <w:lvlText w:val=""/>
+      <w:lvlJc w:val="left"/>
+      <w:pPr>
+        <w:ind w:left="360" w:hanging="360"/>
+      </w:pPr>
+      <w:rPr>
+        <w:rFonts w:ascii="Wingdings" w:hAnsi="Wingdings" w:hint="default"/>
+      </w:rPr>
+    </w:lvl>
+    <w:lvl w:ilvl="1">
+      <w:start w:val="1"/>
+      <w:numFmt w:val="bullet"/>
+      <w:lvlText w:val=""/>
+      <w:lvlJc w:val="left"/>
+      <w:pPr>
+        <w:ind w:left="720" w:hanging="360"/>
+      </w:pPr>
+      <w:rPr>
+        <w:rFonts w:ascii="Wingdings" w:hAnsi="Wingdings" w:hint="default"/>
+      </w:rPr>
+    </w:lvl>
+    <w:lvl w:ilvl="2">
+      <w:start w:val="1"/>
+      <w:numFmt w:val="bullet"/>
+      <w:lvlText w:val=""/>
+      <w:lvlJc w:val="left"/>
+      <w:pPr>
+        <w:ind w:left="1080" w:hanging="360"/>
+      </w:pPr>
+      <w:rPr>
+        <w:rFonts w:ascii="Wingdings" w:hAnsi="Wingdings" w:hint="default"/>
+      </w:rPr>
+    </w:lvl>
+    <w:lvl w:ilvl="3">
+      <w:start w:val="1"/>
+      <w:numFmt w:val="bullet"/>
+      <w:lvlText w:val=""/>
+      <w:lvlJc w:val="left"/>
+      <w:pPr>
+        <w:ind w:left="1440" w:hanging="360"/>
+      </w:pPr>
+      <w:rPr>
+        <w:rFonts w:ascii="Symbol" w:hAnsi="Symbol" w:hint="default"/>
+      </w:rPr>
+    </w:lvl>
+    <w:lvl w:ilvl="4">
+      <w:start w:val="1"/>
+      <w:numFmt w:val="bullet"/>
+      <w:lvlText w:val=""/>
+      <w:lvlJc w:val="left"/>
+      <w:pPr>
+        <w:ind w:left="1800" w:hanging="360"/>
+      </w:pPr>
+      <w:rPr>
+        <w:rFonts w:ascii="Symbol" w:hAnsi="Symbol" w:hint="default"/>
+      </w:rPr>
+    </w:lvl>
+    <w:lvl w:ilvl="5">
+      <w:start w:val="1"/>
+      <w:numFmt w:val="bullet"/>
+      <w:lvlText w:val=""/>
+      <w:lvlJc w:val="left"/>
+      <w:pPr>
+        <w:ind w:left="2160" w:hanging="360"/>
+      </w:pPr>
+      <w:rPr>
+        <w:rFonts w:ascii="Wingdings" w:hAnsi="Wingdings" w:hint="default"/>
+      </w:rPr>
+    </w:lvl>
+    <w:lvl w:ilvl="6">
+      <w:start w:val="1"/>
+      <w:numFmt w:val="bullet"/>
+      <w:lvlText w:val=""/>
+      <w:lvlJc w:val="left"/>
+      <w:pPr>
+        <w:ind w:left="2520" w:hanging="360"/>
+      </w:pPr>
+      <w:rPr>
+        <w:rFonts w:ascii="Wingdings" w:hAnsi="Wingdings" w:hint="default"/>
+      </w:rPr>
+    </w:lvl>
+    <w:lvl w:ilvl="7">
+      <w:start w:val="1"/>
+      <w:numFmt w:val="bullet"/>
+      <w:lvlText w:val=""/>
+      <w:lvlJc w:val="left"/>
+      <w:pPr>
+        <w:ind w:left="2880" w:hanging="360"/>
+      </w:pPr>
+      <w:rPr>
+        <w:rFonts w:ascii="Symbol" w:hAnsi="Symbol" w:hint="default"/>
+      </w:rPr>
+    </w:lvl>
+    <w:lvl w:ilvl="8">
+      <w:start w:val="1"/>
+      <w:numFmt w:val="bullet"/>
+      <w:lvlText w:val=""/>
+      <w:lvlJc w:val="left"/>
+      <w:pPr>
+        <w:ind w:left="3240" w:hanging="360"/>
+      </w:pPr>
+      <w:rPr>
+        <w:rFonts w:ascii="Symbol" w:hAnsi="Symbol" w:hint="default"/>
+      </w:rPr>
+    </w:lvl>
+  </w:abstractNum>
+  <w:abstractNum w:abstractNumId="9" w15:restartNumberingAfterBreak="0">
     <w:nsid w:val="76DB71A6"/>
     <w:multiLevelType w:val="multilevel"/>
     <w:tmpl w:val="04090021"/>
@@ -5215,7 +5877,7 @@
     <w:abstractNumId w:val="0"/>
   </w:num>
   <w:num w:numId="2" w16cid:durableId="830950014">
-    <w:abstractNumId w:val="8"/>
+    <w:abstractNumId w:val="9"/>
   </w:num>
   <w:num w:numId="3" w16cid:durableId="1051881707">
     <w:abstractNumId w:val="4"/>
@@ -5237,6 +5899,9 @@
   </w:num>
   <w:num w:numId="9" w16cid:durableId="411589415">
     <w:abstractNumId w:val="3"/>
+  </w:num>
+  <w:num w:numId="10" w16cid:durableId="489639600">
+    <w:abstractNumId w:val="8"/>
   </w:num>
 </w:numbering>
 </file>

</xml_diff>